<commit_message>
fixed :n in the examples
</commit_message>
<xml_diff>
--- a/Examples/Lectures/∃x elimi.docx
+++ b/Examples/Lectures/∃x elimi.docx
@@ -10,7 +10,7 @@
           <w:sz w:val="26"/>
           <w:szCs w:val="26"/>
         </w:rPr>
-        <w:t>Main Expression: n: ∀x(P(x)→Q(x)),∃xP(x)⊢∃xQ(x)</w:t>
+        <w:t>Main Expression: ∀x(P(x)→Q(x)),∃xP(x)⊢∃xQ(x)</w:t>
       </w:r>
       <w:r>
         <w:rPr>
@@ -246,58 +246,13 @@
         <w:tc>
           <w:tcPr>
             <w:tcW w:w="2310" w:type="auto"/>
-          </w:tcPr>
-          <w:p>
-            <w:pPr/>
-            <w:r>
-              <w:t>3</w:t>
-            </w:r>
-          </w:p>
-        </w:tc>
-        <w:tc>
-          <w:tcPr>
-            <w:tcW w:w="2310" w:type="auto"/>
-          </w:tcPr>
-          <w:p>
-            <w:pPr/>
-            <w:r>
-              <w:t>X0</w:t>
-            </w:r>
-          </w:p>
-        </w:tc>
-        <w:tc>
-          <w:tcPr>
-            <w:tcW w:w="2310" w:type="auto"/>
-          </w:tcPr>
-          <w:p>
-            <w:pPr/>
-            <w:r>
-              <w:t>None</w:t>
-            </w:r>
-          </w:p>
-        </w:tc>
-        <w:tc>
-          <w:tcPr>
-            <w:tcW w:w="2310" w:type="auto"/>
-          </w:tcPr>
-          <w:p>
-            <w:pPr/>
-          </w:p>
-        </w:tc>
-        <w:tc>
-          <w:tcPr>
-            <w:tcW w:w="2310" w:type="auto"/>
-          </w:tcPr>
-          <w:p>
-            <w:pPr/>
-          </w:p>
-        </w:tc>
-        <w:tc>
-          <w:tcPr>
-            <w:tcW w:w="2310" w:type="auto"/>
-          </w:tcPr>
-          <w:p>
-            <w:pPr/>
+            <w:gridSpan w:val="6"/>
+          </w:tcPr>
+          <w:p>
+            <w:pPr/>
+            <w:r>
+              <w:t xml:space="preserve">                  ┌--------------------------------------------------------------------------------------------------------------┐</w:t>
+            </w:r>
           </w:p>
         </w:tc>
       </w:tr>
@@ -305,13 +260,58 @@
         <w:tc>
           <w:tcPr>
             <w:tcW w:w="2310" w:type="auto"/>
-            <w:gridSpan w:val="6"/>
-          </w:tcPr>
-          <w:p>
-            <w:pPr/>
-            <w:r>
-              <w:t xml:space="preserve">                  ┌--------------------------------------------------------------------------------------------------------------┐</w:t>
-            </w:r>
+          </w:tcPr>
+          <w:p>
+            <w:pPr/>
+            <w:r>
+              <w:t>3</w:t>
+            </w:r>
+          </w:p>
+        </w:tc>
+        <w:tc>
+          <w:tcPr>
+            <w:tcW w:w="2310" w:type="auto"/>
+          </w:tcPr>
+          <w:p>
+            <w:pPr/>
+            <w:r>
+              <w:t>X0</w:t>
+            </w:r>
+          </w:p>
+        </w:tc>
+        <w:tc>
+          <w:tcPr>
+            <w:tcW w:w="2310" w:type="auto"/>
+          </w:tcPr>
+          <w:p>
+            <w:pPr/>
+            <w:r>
+              <w:t>X0/Y0 i</w:t>
+            </w:r>
+          </w:p>
+        </w:tc>
+        <w:tc>
+          <w:tcPr>
+            <w:tcW w:w="2310" w:type="auto"/>
+          </w:tcPr>
+          <w:p>
+            <w:pPr/>
+          </w:p>
+        </w:tc>
+        <w:tc>
+          <w:tcPr>
+            <w:tcW w:w="2310" w:type="auto"/>
+          </w:tcPr>
+          <w:p>
+            <w:pPr/>
+          </w:p>
+        </w:tc>
+        <w:tc>
+          <w:tcPr>
+            <w:tcW w:w="2310" w:type="auto"/>
+          </w:tcPr>
+          <w:p>
+            <w:pPr/>
           </w:p>
         </w:tc>
       </w:tr>
@@ -629,7 +629,7 @@
           <w:p>
             <w:pPr/>
             <w:r>
-              <w:t>4-7</w:t>
+              <w:t>3-7</w:t>
             </w:r>
           </w:p>
         </w:tc>

</xml_diff>